<commit_message>
report and diagrams update 5th April
</commit_message>
<xml_diff>
--- a/Opentrons_experiments/Reports/Viscosity_project_section 2_summary_398cP.docx
+++ b/Opentrons_experiments/Reports/Viscosity_project_section 2_summary_398cP.docx
@@ -358,7 +358,7 @@
               <w:tab w:val="right" w:leader="none" w:pos="12000"/>
             </w:tabs>
             <w:spacing w:before="60" w:line="240" w:lineRule="auto"/>
-            <w:ind w:left="0" w:firstLine="0"/>
+            <w:ind w:left="360" w:firstLine="0"/>
             <w:rPr>
               <w:rFonts w:ascii="Arial" w:cs="Arial" w:eastAsia="Arial" w:hAnsi="Arial"/>
               <w:b w:val="0"/>
@@ -373,6 +373,125 @@
               <w:vertAlign w:val="baseline"/>
             </w:rPr>
           </w:pPr>
+          <w:hyperlink w:anchor="_pqzkcevyljz3">
+            <w:r>
+              <w:rPr>
+                <w:rFonts w:ascii="Arial" w:cs="Arial" w:eastAsia="Arial" w:hAnsi="Arial"/>
+                <w:b w:val="0"/>
+                <w:i w:val="0"/>
+                <w:smallCaps w:val="0"/>
+                <w:strike w:val="0"/>
+                <w:color w:val="000000"/>
+                <w:sz w:val="22"/>
+                <w:szCs w:val="22"/>
+                <w:u w:val="none"/>
+                <w:shd w:fill="auto" w:val="clear"/>
+                <w:vertAlign w:val="baseline"/>
+                <w:rtl w:val="0"/>
+              </w:rPr>
+              <w:t xml:space="preserve">Set: 1 (LCB)</w:t>
+              <w:tab/>
+              <w:t xml:space="preserve">36</w:t>
+            </w:r>
+          </w:hyperlink>
+          <w:r>
+            <w:rPr>
+              <w:rtl w:val="0"/>
+            </w:rPr>
+          </w:r>
+        </w:p>
+        <w:p>
+          <w:pPr>
+            <w:widowControl w:val="0"/>
+            <w:tabs>
+              <w:tab w:val="right" w:leader="none" w:pos="12000"/>
+            </w:tabs>
+            <w:spacing w:before="60" w:line="240" w:lineRule="auto"/>
+            <w:ind w:left="360" w:firstLine="0"/>
+            <w:rPr>
+              <w:rFonts w:ascii="Arial" w:cs="Arial" w:eastAsia="Arial" w:hAnsi="Arial"/>
+              <w:b w:val="0"/>
+              <w:i w:val="0"/>
+              <w:smallCaps w:val="0"/>
+              <w:strike w:val="0"/>
+              <w:color w:val="000000"/>
+              <w:sz w:val="22"/>
+              <w:szCs w:val="22"/>
+              <w:u w:val="none"/>
+              <w:shd w:fill="auto" w:val="clear"/>
+              <w:vertAlign w:val="baseline"/>
+            </w:rPr>
+          </w:pPr>
+          <w:hyperlink w:anchor="_n26wxahztwlr">
+            <w:r>
+              <w:rPr>
+                <w:rFonts w:ascii="Arial" w:cs="Arial" w:eastAsia="Arial" w:hAnsi="Arial"/>
+                <w:b w:val="0"/>
+                <w:i w:val="0"/>
+                <w:smallCaps w:val="0"/>
+                <w:strike w:val="0"/>
+                <w:color w:val="000000"/>
+                <w:sz w:val="22"/>
+                <w:szCs w:val="22"/>
+                <w:u w:val="none"/>
+                <w:shd w:fill="auto" w:val="clear"/>
+                <w:vertAlign w:val="baseline"/>
+                <w:rtl w:val="0"/>
+              </w:rPr>
+              <w:t xml:space="preserve">Set: 1 (ver4)</w:t>
+              <w:tab/>
+              <w:t xml:space="preserve">40</w:t>
+            </w:r>
+          </w:hyperlink>
+          <w:r>
+            <w:rPr>
+              <w:rtl w:val="0"/>
+            </w:rPr>
+          </w:r>
+        </w:p>
+        <w:p>
+          <w:pPr>
+            <w:widowControl w:val="0"/>
+            <w:tabs>
+              <w:tab w:val="right" w:leader="none" w:pos="12000"/>
+            </w:tabs>
+            <w:spacing w:before="60" w:line="240" w:lineRule="auto"/>
+            <w:ind w:left="360" w:firstLine="0"/>
+            <w:rPr>
+              <w:rFonts w:ascii="Arial" w:cs="Arial" w:eastAsia="Arial" w:hAnsi="Arial"/>
+              <w:b w:val="0"/>
+              <w:i w:val="0"/>
+              <w:smallCaps w:val="0"/>
+              <w:strike w:val="0"/>
+              <w:color w:val="000000"/>
+              <w:sz w:val="22"/>
+              <w:szCs w:val="22"/>
+              <w:u w:val="none"/>
+              <w:shd w:fill="auto" w:val="clear"/>
+              <w:vertAlign w:val="baseline"/>
+            </w:rPr>
+          </w:pPr>
+          <w:hyperlink w:anchor="_6kzevlaywnzg">
+            <w:r>
+              <w:rPr>
+                <w:rFonts w:ascii="Arial" w:cs="Arial" w:eastAsia="Arial" w:hAnsi="Arial"/>
+                <w:b w:val="0"/>
+                <w:i w:val="0"/>
+                <w:smallCaps w:val="0"/>
+                <w:strike w:val="0"/>
+                <w:color w:val="000000"/>
+                <w:sz w:val="22"/>
+                <w:szCs w:val="22"/>
+                <w:u w:val="none"/>
+                <w:shd w:fill="auto" w:val="clear"/>
+                <w:vertAlign w:val="baseline"/>
+                <w:rtl w:val="0"/>
+              </w:rPr>
+              <w:t xml:space="preserve">Set: 1 (distributed)</w:t>
+              <w:tab/>
+              <w:t xml:space="preserve">43</w:t>
+            </w:r>
+          </w:hyperlink>
           <w:r>
             <w:rPr>
               <w:rtl w:val="0"/>
@@ -750,12 +869,12 @@
           <wp:inline distB="114300" distT="114300" distL="114300" distR="114300">
             <wp:extent cx="5171182" cy="4125325"/>
             <wp:effectExtent b="0" l="0" r="0" t="0"/>
-            <wp:docPr id="61" name="image54.png"/>
-            <a:graphic>
-              <a:graphicData uri="http://schemas.openxmlformats.org/drawingml/2006/picture">
-                <pic:pic>
-                  <pic:nvPicPr>
-                    <pic:cNvPr id="0" name="image54.png"/>
+            <wp:docPr id="66" name="image61.png"/>
+            <a:graphic>
+              <a:graphicData uri="http://schemas.openxmlformats.org/drawingml/2006/picture">
+                <pic:pic>
+                  <pic:nvPicPr>
+                    <pic:cNvPr id="0" name="image61.png"/>
                     <pic:cNvPicPr preferRelativeResize="0"/>
                   </pic:nvPicPr>
                   <pic:blipFill>
@@ -807,12 +926,12 @@
           <wp:inline distB="114300" distT="114300" distL="114300" distR="114300">
             <wp:extent cx="5292090" cy="4239312"/>
             <wp:effectExtent b="0" l="0" r="0" t="0"/>
-            <wp:docPr id="12" name="image3.png"/>
-            <a:graphic>
-              <a:graphicData uri="http://schemas.openxmlformats.org/drawingml/2006/picture">
-                <pic:pic>
-                  <pic:nvPicPr>
-                    <pic:cNvPr id="0" name="image3.png"/>
+            <wp:docPr id="14" name="image10.png"/>
+            <a:graphic>
+              <a:graphicData uri="http://schemas.openxmlformats.org/drawingml/2006/picture">
+                <pic:pic>
+                  <pic:nvPicPr>
+                    <pic:cNvPr id="0" name="image10.png"/>
                     <pic:cNvPicPr preferRelativeResize="0"/>
                   </pic:nvPicPr>
                   <pic:blipFill>
@@ -867,7 +986,7 @@
           <wp:inline distB="114300" distT="114300" distL="114300" distR="114300">
             <wp:extent cx="5146179" cy="4182475"/>
             <wp:effectExtent b="0" l="0" r="0" t="0"/>
-            <wp:docPr id="40" name="image35.png"/>
+            <wp:docPr id="44" name="image35.png"/>
             <a:graphic>
               <a:graphicData uri="http://schemas.openxmlformats.org/drawingml/2006/picture">
                 <pic:pic>
@@ -924,12 +1043,12 @@
           <wp:inline distB="114300" distT="114300" distL="114300" distR="114300">
             <wp:extent cx="5214938" cy="4171950"/>
             <wp:effectExtent b="0" l="0" r="0" t="0"/>
-            <wp:docPr id="32" name="image23.png"/>
-            <a:graphic>
-              <a:graphicData uri="http://schemas.openxmlformats.org/drawingml/2006/picture">
-                <pic:pic>
-                  <pic:nvPicPr>
-                    <pic:cNvPr id="0" name="image23.png"/>
+            <wp:docPr id="36" name="image19.png"/>
+            <a:graphic>
+              <a:graphicData uri="http://schemas.openxmlformats.org/drawingml/2006/picture">
+                <pic:pic>
+                  <pic:nvPicPr>
+                    <pic:cNvPr id="0" name="image19.png"/>
                     <pic:cNvPicPr preferRelativeResize="0"/>
                   </pic:nvPicPr>
                   <pic:blipFill>
@@ -984,12 +1103,12 @@
           <wp:inline distB="114300" distT="114300" distL="114300" distR="114300">
             <wp:extent cx="5111712" cy="4144375"/>
             <wp:effectExtent b="0" l="0" r="0" t="0"/>
-            <wp:docPr id="33" name="image26.png"/>
-            <a:graphic>
-              <a:graphicData uri="http://schemas.openxmlformats.org/drawingml/2006/picture">
-                <pic:pic>
-                  <pic:nvPicPr>
-                    <pic:cNvPr id="0" name="image26.png"/>
+            <wp:docPr id="37" name="image36.png"/>
+            <a:graphic>
+              <a:graphicData uri="http://schemas.openxmlformats.org/drawingml/2006/picture">
+                <pic:pic>
+                  <pic:nvPicPr>
+                    <pic:cNvPr id="0" name="image36.png"/>
                     <pic:cNvPicPr preferRelativeResize="0"/>
                   </pic:nvPicPr>
                   <pic:blipFill>
@@ -1041,12 +1160,12 @@
           <wp:inline distB="114300" distT="114300" distL="114300" distR="114300">
             <wp:extent cx="5119688" cy="4162189"/>
             <wp:effectExtent b="0" l="0" r="0" t="0"/>
-            <wp:docPr id="52" name="image41.png"/>
-            <a:graphic>
-              <a:graphicData uri="http://schemas.openxmlformats.org/drawingml/2006/picture">
-                <pic:pic>
-                  <pic:nvPicPr>
-                    <pic:cNvPr id="0" name="image41.png"/>
+            <wp:docPr id="57" name="image42.png"/>
+            <a:graphic>
+              <a:graphicData uri="http://schemas.openxmlformats.org/drawingml/2006/picture">
+                <pic:pic>
+                  <pic:nvPicPr>
+                    <pic:cNvPr id="0" name="image42.png"/>
                     <pic:cNvPicPr preferRelativeResize="0"/>
                   </pic:nvPicPr>
                   <pic:blipFill>
@@ -1116,12 +1235,12 @@
           <wp:inline distB="114300" distT="114300" distL="114300" distR="114300">
             <wp:extent cx="5426565" cy="4065417"/>
             <wp:effectExtent b="0" l="0" r="0" t="0"/>
-            <wp:docPr id="9" name="image8.png"/>
-            <a:graphic>
-              <a:graphicData uri="http://schemas.openxmlformats.org/drawingml/2006/picture">
-                <pic:pic>
-                  <pic:nvPicPr>
-                    <pic:cNvPr id="0" name="image8.png"/>
+            <wp:docPr id="11" name="image16.png"/>
+            <a:graphic>
+              <a:graphicData uri="http://schemas.openxmlformats.org/drawingml/2006/picture">
+                <pic:pic>
+                  <pic:nvPicPr>
+                    <pic:cNvPr id="0" name="image16.png"/>
                     <pic:cNvPicPr preferRelativeResize="0"/>
                   </pic:nvPicPr>
                   <pic:blipFill>
@@ -1162,12 +1281,12 @@
           <wp:inline distB="114300" distT="114300" distL="114300" distR="114300">
             <wp:extent cx="6634163" cy="4409992"/>
             <wp:effectExtent b="0" l="0" r="0" t="0"/>
-            <wp:docPr id="24" name="image33.png"/>
-            <a:graphic>
-              <a:graphicData uri="http://schemas.openxmlformats.org/drawingml/2006/picture">
-                <pic:pic>
-                  <pic:nvPicPr>
-                    <pic:cNvPr id="0" name="image33.png"/>
+            <wp:docPr id="26" name="image51.png"/>
+            <a:graphic>
+              <a:graphicData uri="http://schemas.openxmlformats.org/drawingml/2006/picture">
+                <pic:pic>
+                  <pic:nvPicPr>
+                    <pic:cNvPr id="0" name="image51.png"/>
                     <pic:cNvPicPr preferRelativeResize="0"/>
                   </pic:nvPicPr>
                   <pic:blipFill>
@@ -1207,12 +1326,12 @@
           <wp:inline distB="114300" distT="114300" distL="114300" distR="114300">
             <wp:extent cx="5460697" cy="4090988"/>
             <wp:effectExtent b="0" l="0" r="0" t="0"/>
-            <wp:docPr id="5" name="image10.png"/>
-            <a:graphic>
-              <a:graphicData uri="http://schemas.openxmlformats.org/drawingml/2006/picture">
-                <pic:pic>
-                  <pic:nvPicPr>
-                    <pic:cNvPr id="0" name="image10.png"/>
+            <wp:docPr id="5" name="image17.png"/>
+            <a:graphic>
+              <a:graphicData uri="http://schemas.openxmlformats.org/drawingml/2006/picture">
+                <pic:pic>
+                  <pic:nvPicPr>
+                    <pic:cNvPr id="0" name="image17.png"/>
                     <pic:cNvPicPr preferRelativeResize="0"/>
                   </pic:nvPicPr>
                   <pic:blipFill>
@@ -1253,12 +1372,12 @@
           <wp:inline distB="114300" distT="114300" distL="114300" distR="114300">
             <wp:extent cx="6836826" cy="4570687"/>
             <wp:effectExtent b="0" l="0" r="0" t="0"/>
-            <wp:docPr id="2" name="image28.png"/>
-            <a:graphic>
-              <a:graphicData uri="http://schemas.openxmlformats.org/drawingml/2006/picture">
-                <pic:pic>
-                  <pic:nvPicPr>
-                    <pic:cNvPr id="0" name="image28.png"/>
+            <wp:docPr id="2" name="image34.png"/>
+            <a:graphic>
+              <a:graphicData uri="http://schemas.openxmlformats.org/drawingml/2006/picture">
+                <pic:pic>
+                  <pic:nvPicPr>
+                    <pic:cNvPr id="0" name="image34.png"/>
                     <pic:cNvPicPr preferRelativeResize="0"/>
                   </pic:nvPicPr>
                   <pic:blipFill>
@@ -1301,12 +1420,12 @@
           <wp:inline distB="114300" distT="114300" distL="114300" distR="114300">
             <wp:extent cx="5619863" cy="4214897"/>
             <wp:effectExtent b="0" l="0" r="0" t="0"/>
-            <wp:docPr id="13" name="image9.png"/>
-            <a:graphic>
-              <a:graphicData uri="http://schemas.openxmlformats.org/drawingml/2006/picture">
-                <pic:pic>
-                  <pic:nvPicPr>
-                    <pic:cNvPr id="0" name="image9.png"/>
+            <wp:docPr id="15" name="image14.png"/>
+            <a:graphic>
+              <a:graphicData uri="http://schemas.openxmlformats.org/drawingml/2006/picture">
+                <pic:pic>
+                  <pic:nvPicPr>
+                    <pic:cNvPr id="0" name="image14.png"/>
                     <pic:cNvPicPr preferRelativeResize="0"/>
                   </pic:nvPicPr>
                   <pic:blipFill>
@@ -1347,12 +1466,12 @@
           <wp:inline distB="114300" distT="114300" distL="114300" distR="114300">
             <wp:extent cx="6686663" cy="4470297"/>
             <wp:effectExtent b="0" l="0" r="0" t="0"/>
-            <wp:docPr id="64" name="image68.png"/>
-            <a:graphic>
-              <a:graphicData uri="http://schemas.openxmlformats.org/drawingml/2006/picture">
-                <pic:pic>
-                  <pic:nvPicPr>
-                    <pic:cNvPr id="0" name="image68.png"/>
+            <wp:docPr id="70" name="image74.png"/>
+            <a:graphic>
+              <a:graphicData uri="http://schemas.openxmlformats.org/drawingml/2006/picture">
+                <pic:pic>
+                  <pic:nvPicPr>
+                    <pic:cNvPr id="0" name="image74.png"/>
                     <pic:cNvPicPr preferRelativeResize="0"/>
                   </pic:nvPicPr>
                   <pic:blipFill>
@@ -1402,12 +1521,12 @@
           <wp:inline distB="114300" distT="114300" distL="114300" distR="114300">
             <wp:extent cx="5600813" cy="4195958"/>
             <wp:effectExtent b="0" l="0" r="0" t="0"/>
-            <wp:docPr id="8" name="image16.png"/>
-            <a:graphic>
-              <a:graphicData uri="http://schemas.openxmlformats.org/drawingml/2006/picture">
-                <pic:pic>
-                  <pic:nvPicPr>
-                    <pic:cNvPr id="0" name="image16.png"/>
+            <wp:docPr id="9" name="image6.png"/>
+            <a:graphic>
+              <a:graphicData uri="http://schemas.openxmlformats.org/drawingml/2006/picture">
+                <pic:pic>
+                  <pic:nvPicPr>
+                    <pic:cNvPr id="0" name="image6.png"/>
                     <pic:cNvPicPr preferRelativeResize="0"/>
                   </pic:nvPicPr>
                   <pic:blipFill>
@@ -1448,12 +1567,12 @@
           <wp:inline distB="114300" distT="114300" distL="114300" distR="114300">
             <wp:extent cx="6505688" cy="4343447"/>
             <wp:effectExtent b="0" l="0" r="0" t="0"/>
-            <wp:docPr id="63" name="image63.png"/>
-            <a:graphic>
-              <a:graphicData uri="http://schemas.openxmlformats.org/drawingml/2006/picture">
-                <pic:pic>
-                  <pic:nvPicPr>
-                    <pic:cNvPr id="0" name="image63.png"/>
+            <wp:docPr id="69" name="image73.png"/>
+            <a:graphic>
+              <a:graphicData uri="http://schemas.openxmlformats.org/drawingml/2006/picture">
+                <pic:pic>
+                  <pic:nvPicPr>
+                    <pic:cNvPr id="0" name="image73.png"/>
                     <pic:cNvPicPr preferRelativeResize="0"/>
                   </pic:nvPicPr>
                   <pic:blipFill>
@@ -1493,12 +1612,12 @@
           <wp:inline distB="114300" distT="114300" distL="114300" distR="114300">
             <wp:extent cx="5267438" cy="3950578"/>
             <wp:effectExtent b="0" l="0" r="0" t="0"/>
-            <wp:docPr id="42" name="image44.png"/>
-            <a:graphic>
-              <a:graphicData uri="http://schemas.openxmlformats.org/drawingml/2006/picture">
-                <pic:pic>
-                  <pic:nvPicPr>
-                    <pic:cNvPr id="0" name="image44.png"/>
+            <wp:docPr id="46" name="image41.png"/>
+            <a:graphic>
+              <a:graphicData uri="http://schemas.openxmlformats.org/drawingml/2006/picture">
+                <pic:pic>
+                  <pic:nvPicPr>
+                    <pic:cNvPr id="0" name="image41.png"/>
                     <pic:cNvPicPr preferRelativeResize="0"/>
                   </pic:nvPicPr>
                   <pic:blipFill>
@@ -1539,12 +1658,12 @@
           <wp:inline distB="114300" distT="114300" distL="114300" distR="114300">
             <wp:extent cx="6724763" cy="4486405"/>
             <wp:effectExtent b="0" l="0" r="0" t="0"/>
-            <wp:docPr id="67" name="image67.png"/>
-            <a:graphic>
-              <a:graphicData uri="http://schemas.openxmlformats.org/drawingml/2006/picture">
-                <pic:pic>
-                  <pic:nvPicPr>
-                    <pic:cNvPr id="0" name="image67.png"/>
+            <wp:docPr id="73" name="image72.png"/>
+            <a:graphic>
+              <a:graphicData uri="http://schemas.openxmlformats.org/drawingml/2006/picture">
+                <pic:pic>
+                  <pic:nvPicPr>
+                    <pic:cNvPr id="0" name="image72.png"/>
                     <pic:cNvPicPr preferRelativeResize="0"/>
                   </pic:nvPicPr>
                   <pic:blipFill>
@@ -1585,12 +1704,12 @@
           <wp:inline distB="114300" distT="114300" distL="114300" distR="114300">
             <wp:extent cx="5400788" cy="4046105"/>
             <wp:effectExtent b="0" l="0" r="0" t="0"/>
-            <wp:docPr id="56" name="image48.png"/>
-            <a:graphic>
-              <a:graphicData uri="http://schemas.openxmlformats.org/drawingml/2006/picture">
-                <pic:pic>
-                  <pic:nvPicPr>
-                    <pic:cNvPr id="0" name="image48.png"/>
+            <wp:docPr id="61" name="image53.png"/>
+            <a:graphic>
+              <a:graphicData uri="http://schemas.openxmlformats.org/drawingml/2006/picture">
+                <pic:pic>
+                  <pic:nvPicPr>
+                    <pic:cNvPr id="0" name="image53.png"/>
                     <pic:cNvPicPr preferRelativeResize="0"/>
                   </pic:nvPicPr>
                   <pic:blipFill>
@@ -1631,12 +1750,12 @@
           <wp:inline distB="114300" distT="114300" distL="114300" distR="114300">
             <wp:extent cx="6831872" cy="4570687"/>
             <wp:effectExtent b="0" l="0" r="0" t="0"/>
-            <wp:docPr id="47" name="image56.png"/>
-            <a:graphic>
-              <a:graphicData uri="http://schemas.openxmlformats.org/drawingml/2006/picture">
-                <pic:pic>
-                  <pic:nvPicPr>
-                    <pic:cNvPr id="0" name="image56.png"/>
+            <wp:docPr id="51" name="image65.png"/>
+            <a:graphic>
+              <a:graphicData uri="http://schemas.openxmlformats.org/drawingml/2006/picture">
+                <pic:pic>
+                  <pic:nvPicPr>
+                    <pic:cNvPr id="0" name="image65.png"/>
                     <pic:cNvPicPr preferRelativeResize="0"/>
                   </pic:nvPicPr>
                   <pic:blipFill>
@@ -1948,12 +2067,12 @@
           <wp:inline distB="114300" distT="114300" distL="114300" distR="114300">
             <wp:extent cx="5731200" cy="4292600"/>
             <wp:effectExtent b="0" l="0" r="0" t="0"/>
-            <wp:docPr id="54" name="image40.png"/>
-            <a:graphic>
-              <a:graphicData uri="http://schemas.openxmlformats.org/drawingml/2006/picture">
-                <pic:pic>
-                  <pic:nvPicPr>
-                    <pic:cNvPr id="0" name="image40.png"/>
+            <wp:docPr id="59" name="image50.png"/>
+            <a:graphic>
+              <a:graphicData uri="http://schemas.openxmlformats.org/drawingml/2006/picture">
+                <pic:pic>
+                  <pic:nvPicPr>
+                    <pic:cNvPr id="0" name="image50.png"/>
                     <pic:cNvPicPr preferRelativeResize="0"/>
                   </pic:nvPicPr>
                   <pic:blipFill>
@@ -1983,12 +2102,12 @@
           <wp:inline distB="114300" distT="114300" distL="114300" distR="114300">
             <wp:extent cx="5731200" cy="4292600"/>
             <wp:effectExtent b="0" l="0" r="0" t="0"/>
-            <wp:docPr id="7" name="image6.png"/>
-            <a:graphic>
-              <a:graphicData uri="http://schemas.openxmlformats.org/drawingml/2006/picture">
-                <pic:pic>
-                  <pic:nvPicPr>
-                    <pic:cNvPr id="0" name="image6.png"/>
+            <wp:docPr id="8" name="image4.png"/>
+            <a:graphic>
+              <a:graphicData uri="http://schemas.openxmlformats.org/drawingml/2006/picture">
+                <pic:pic>
+                  <pic:nvPicPr>
+                    <pic:cNvPr id="0" name="image4.png"/>
                     <pic:cNvPicPr preferRelativeResize="0"/>
                   </pic:nvPicPr>
                   <pic:blipFill>
@@ -2018,7 +2137,7 @@
           <wp:inline distB="114300" distT="114300" distL="114300" distR="114300">
             <wp:extent cx="5731200" cy="4292600"/>
             <wp:effectExtent b="0" l="0" r="0" t="0"/>
-            <wp:docPr id="50" name="image47.png"/>
+            <wp:docPr id="55" name="image47.png"/>
             <a:graphic>
               <a:graphicData uri="http://schemas.openxmlformats.org/drawingml/2006/picture">
                 <pic:pic>
@@ -2063,12 +2182,12 @@
           <wp:inline distB="114300" distT="114300" distL="114300" distR="114300">
             <wp:extent cx="5731200" cy="4292600"/>
             <wp:effectExtent b="0" l="0" r="0" t="0"/>
-            <wp:docPr id="69" name="image64.png"/>
-            <a:graphic>
-              <a:graphicData uri="http://schemas.openxmlformats.org/drawingml/2006/picture">
-                <pic:pic>
-                  <pic:nvPicPr>
-                    <pic:cNvPr id="0" name="image64.png"/>
+            <wp:docPr id="75" name="image68.png"/>
+            <a:graphic>
+              <a:graphicData uri="http://schemas.openxmlformats.org/drawingml/2006/picture">
+                <pic:pic>
+                  <pic:nvPicPr>
+                    <pic:cNvPr id="0" name="image68.png"/>
                     <pic:cNvPicPr preferRelativeResize="0"/>
                   </pic:nvPicPr>
                   <pic:blipFill>
@@ -2155,12 +2274,12 @@
           <wp:inline distB="114300" distT="114300" distL="114300" distR="114300">
             <wp:extent cx="5334113" cy="3989069"/>
             <wp:effectExtent b="0" l="0" r="0" t="0"/>
-            <wp:docPr id="45" name="image39.png"/>
-            <a:graphic>
-              <a:graphicData uri="http://schemas.openxmlformats.org/drawingml/2006/picture">
-                <pic:pic>
-                  <pic:nvPicPr>
-                    <pic:cNvPr id="0" name="image39.png"/>
+            <wp:docPr id="49" name="image45.png"/>
+            <a:graphic>
+              <a:graphicData uri="http://schemas.openxmlformats.org/drawingml/2006/picture">
+                <pic:pic>
+                  <pic:nvPicPr>
+                    <pic:cNvPr id="0" name="image45.png"/>
                     <pic:cNvPicPr preferRelativeResize="0"/>
                   </pic:nvPicPr>
                   <pic:blipFill>
@@ -2208,12 +2327,12 @@
           <wp:inline distB="114300" distT="114300" distL="114300" distR="114300">
             <wp:extent cx="6448538" cy="4308621"/>
             <wp:effectExtent b="0" l="0" r="0" t="0"/>
-            <wp:docPr id="25" name="image43.png"/>
-            <a:graphic>
-              <a:graphicData uri="http://schemas.openxmlformats.org/drawingml/2006/picture">
-                <pic:pic>
-                  <pic:nvPicPr>
-                    <pic:cNvPr id="0" name="image43.png"/>
+            <wp:docPr id="28" name="image44.png"/>
+            <a:graphic>
+              <a:graphicData uri="http://schemas.openxmlformats.org/drawingml/2006/picture">
+                <pic:pic>
+                  <pic:nvPicPr>
+                    <pic:cNvPr id="0" name="image44.png"/>
                     <pic:cNvPicPr preferRelativeResize="0"/>
                   </pic:nvPicPr>
                   <pic:blipFill>
@@ -2259,12 +2378,12 @@
           <wp:inline distB="114300" distT="114300" distL="114300" distR="114300">
             <wp:extent cx="5562410" cy="4167188"/>
             <wp:effectExtent b="0" l="0" r="0" t="0"/>
-            <wp:docPr id="20" name="image13.png"/>
-            <a:graphic>
-              <a:graphicData uri="http://schemas.openxmlformats.org/drawingml/2006/picture">
-                <pic:pic>
-                  <pic:nvPicPr>
-                    <pic:cNvPr id="0" name="image13.png"/>
+            <wp:docPr id="22" name="image20.png"/>
+            <a:graphic>
+              <a:graphicData uri="http://schemas.openxmlformats.org/drawingml/2006/picture">
+                <pic:pic>
+                  <pic:nvPicPr>
+                    <pic:cNvPr id="0" name="image20.png"/>
                     <pic:cNvPicPr preferRelativeResize="0"/>
                   </pic:nvPicPr>
                   <pic:blipFill>
@@ -2311,12 +2430,12 @@
           <wp:inline distB="114300" distT="114300" distL="114300" distR="114300">
             <wp:extent cx="6633713" cy="4432216"/>
             <wp:effectExtent b="0" l="0" r="0" t="0"/>
-            <wp:docPr id="49" name="image59.png"/>
-            <a:graphic>
-              <a:graphicData uri="http://schemas.openxmlformats.org/drawingml/2006/picture">
-                <pic:pic>
-                  <pic:nvPicPr>
-                    <pic:cNvPr id="0" name="image59.png"/>
+            <wp:docPr id="54" name="image66.png"/>
+            <a:graphic>
+              <a:graphicData uri="http://schemas.openxmlformats.org/drawingml/2006/picture">
+                <pic:pic>
+                  <pic:nvPicPr>
+                    <pic:cNvPr id="0" name="image66.png"/>
                     <pic:cNvPicPr preferRelativeResize="0"/>
                   </pic:nvPicPr>
                   <pic:blipFill>
@@ -2362,12 +2481,12 @@
           <wp:inline distB="114300" distT="114300" distL="114300" distR="114300">
             <wp:extent cx="5600552" cy="4195763"/>
             <wp:effectExtent b="0" l="0" r="0" t="0"/>
-            <wp:docPr id="6" name="image19.png"/>
-            <a:graphic>
-              <a:graphicData uri="http://schemas.openxmlformats.org/drawingml/2006/picture">
-                <pic:pic>
-                  <pic:nvPicPr>
-                    <pic:cNvPr id="0" name="image19.png"/>
+            <wp:docPr id="6" name="image9.png"/>
+            <a:graphic>
+              <a:graphicData uri="http://schemas.openxmlformats.org/drawingml/2006/picture">
+                <pic:pic>
+                  <pic:nvPicPr>
+                    <pic:cNvPr id="0" name="image9.png"/>
                     <pic:cNvPicPr preferRelativeResize="0"/>
                   </pic:nvPicPr>
                   <pic:blipFill>
@@ -2414,12 +2533,12 @@
           <wp:inline distB="114300" distT="114300" distL="114300" distR="114300">
             <wp:extent cx="6667613" cy="4448183"/>
             <wp:effectExtent b="0" l="0" r="0" t="0"/>
-            <wp:docPr id="68" name="image65.png"/>
-            <a:graphic>
-              <a:graphicData uri="http://schemas.openxmlformats.org/drawingml/2006/picture">
-                <pic:pic>
-                  <pic:nvPicPr>
-                    <pic:cNvPr id="0" name="image65.png"/>
+            <wp:docPr id="74" name="image71.png"/>
+            <a:graphic>
+              <a:graphicData uri="http://schemas.openxmlformats.org/drawingml/2006/picture">
+                <pic:pic>
+                  <pic:nvPicPr>
+                    <pic:cNvPr id="0" name="image71.png"/>
                     <pic:cNvPicPr preferRelativeResize="0"/>
                   </pic:nvPicPr>
                   <pic:blipFill>
@@ -2465,12 +2584,12 @@
           <wp:inline distB="114300" distT="114300" distL="114300" distR="114300">
             <wp:extent cx="5731200" cy="4292600"/>
             <wp:effectExtent b="0" l="0" r="0" t="0"/>
-            <wp:docPr id="14" name="image20.png"/>
-            <a:graphic>
-              <a:graphicData uri="http://schemas.openxmlformats.org/drawingml/2006/picture">
-                <pic:pic>
-                  <pic:nvPicPr>
-                    <pic:cNvPr id="0" name="image20.png"/>
+            <wp:docPr id="16" name="image3.png"/>
+            <a:graphic>
+              <a:graphicData uri="http://schemas.openxmlformats.org/drawingml/2006/picture">
+                <pic:pic>
+                  <pic:nvPicPr>
+                    <pic:cNvPr id="0" name="image3.png"/>
                     <pic:cNvPicPr preferRelativeResize="0"/>
                   </pic:nvPicPr>
                   <pic:blipFill>
@@ -2517,12 +2636,12 @@
           <wp:inline distB="114300" distT="114300" distL="114300" distR="114300">
             <wp:extent cx="6581684" cy="4384591"/>
             <wp:effectExtent b="0" l="0" r="0" t="0"/>
-            <wp:docPr id="10" name="image24.png"/>
-            <a:graphic>
-              <a:graphicData uri="http://schemas.openxmlformats.org/drawingml/2006/picture">
-                <pic:pic>
-                  <pic:nvPicPr>
-                    <pic:cNvPr id="0" name="image24.png"/>
+            <wp:docPr id="12" name="image33.png"/>
+            <a:graphic>
+              <a:graphicData uri="http://schemas.openxmlformats.org/drawingml/2006/picture">
+                <pic:pic>
+                  <pic:nvPicPr>
+                    <pic:cNvPr id="0" name="image33.png"/>
                     <pic:cNvPicPr preferRelativeResize="0"/>
                   </pic:nvPicPr>
                   <pic:blipFill>
@@ -2931,12 +3050,12 @@
           <wp:inline distB="114300" distT="114300" distL="114300" distR="114300">
             <wp:extent cx="5113153" cy="4011025"/>
             <wp:effectExtent b="0" l="0" r="0" t="0"/>
-            <wp:docPr id="48" name="image51.png"/>
-            <a:graphic>
-              <a:graphicData uri="http://schemas.openxmlformats.org/drawingml/2006/picture">
-                <pic:pic>
-                  <pic:nvPicPr>
-                    <pic:cNvPr id="0" name="image51.png"/>
+            <wp:docPr id="52" name="image38.png"/>
+            <a:graphic>
+              <a:graphicData uri="http://schemas.openxmlformats.org/drawingml/2006/picture">
+                <pic:pic>
+                  <pic:nvPicPr>
+                    <pic:cNvPr id="0" name="image38.png"/>
                     <pic:cNvPicPr preferRelativeResize="0"/>
                   </pic:nvPicPr>
                   <pic:blipFill>
@@ -2998,12 +3117,12 @@
           <wp:inline distB="114300" distT="114300" distL="114300" distR="114300">
             <wp:extent cx="5119688" cy="4080910"/>
             <wp:effectExtent b="0" l="0" r="0" t="0"/>
-            <wp:docPr id="39" name="image29.png"/>
-            <a:graphic>
-              <a:graphicData uri="http://schemas.openxmlformats.org/drawingml/2006/picture">
-                <pic:pic>
-                  <pic:nvPicPr>
-                    <pic:cNvPr id="0" name="image29.png"/>
+            <wp:docPr id="43" name="image27.png"/>
+            <a:graphic>
+              <a:graphicData uri="http://schemas.openxmlformats.org/drawingml/2006/picture">
+                <pic:pic>
+                  <pic:nvPicPr>
+                    <pic:cNvPr id="0" name="image27.png"/>
                     <pic:cNvPicPr preferRelativeResize="0"/>
                   </pic:nvPicPr>
                   <pic:blipFill>
@@ -3058,186 +3177,186 @@
           <wp:inline distB="114300" distT="114300" distL="114300" distR="114300">
             <wp:extent cx="5125442" cy="4077700"/>
             <wp:effectExtent b="0" l="0" r="0" t="0"/>
-            <wp:docPr id="17" name="image1.png"/>
+            <wp:docPr id="19" name="image15.png"/>
+            <a:graphic>
+              <a:graphicData uri="http://schemas.openxmlformats.org/drawingml/2006/picture">
+                <pic:pic>
+                  <pic:nvPicPr>
+                    <pic:cNvPr id="0" name="image15.png"/>
+                    <pic:cNvPicPr preferRelativeResize="0"/>
+                  </pic:nvPicPr>
+                  <pic:blipFill>
+                    <a:blip r:embed="rId37"/>
+                    <a:srcRect b="0" l="0" r="0" t="0"/>
+                    <a:stretch>
+                      <a:fillRect/>
+                    </a:stretch>
+                  </pic:blipFill>
+                  <pic:spPr>
+                    <a:xfrm>
+                      <a:off x="0" y="0"/>
+                      <a:ext cx="5125442" cy="4077700"/>
+                    </a:xfrm>
+                    <a:prstGeom prst="rect"/>
+                    <a:ln/>
+                  </pic:spPr>
+                </pic:pic>
+              </a:graphicData>
+            </a:graphic>
+          </wp:inline>
+        </w:drawing>
+      </w:r>
+      <w:r>
+        <w:rPr>
+          <w:rtl w:val="0"/>
+        </w:rPr>
+      </w:r>
+    </w:p>
+    <w:p>
+      <w:pPr>
+        <w:rPr/>
+      </w:pPr>
+      <w:r>
+        <w:rPr>
+          <w:rtl w:val="0"/>
+        </w:rPr>
+        <w:t xml:space="preserve">LIN scaling: divide</w:t>
+      </w:r>
+    </w:p>
+    <w:p>
+      <w:pPr>
+        <w:jc w:val="center"/>
+        <w:rPr/>
+      </w:pPr>
+      <w:r>
+        <w:rPr/>
+        <w:drawing>
+          <wp:inline distB="114300" distT="114300" distL="114300" distR="114300">
+            <wp:extent cx="5148263" cy="4134381"/>
+            <wp:effectExtent b="0" l="0" r="0" t="0"/>
+            <wp:docPr id="42" name="image31.png"/>
+            <a:graphic>
+              <a:graphicData uri="http://schemas.openxmlformats.org/drawingml/2006/picture">
+                <pic:pic>
+                  <pic:nvPicPr>
+                    <pic:cNvPr id="0" name="image31.png"/>
+                    <pic:cNvPicPr preferRelativeResize="0"/>
+                  </pic:nvPicPr>
+                  <pic:blipFill>
+                    <a:blip r:embed="rId38"/>
+                    <a:srcRect b="0" l="0" r="0" t="0"/>
+                    <a:stretch>
+                      <a:fillRect/>
+                    </a:stretch>
+                  </pic:blipFill>
+                  <pic:spPr>
+                    <a:xfrm>
+                      <a:off x="0" y="0"/>
+                      <a:ext cx="5148263" cy="4134381"/>
+                    </a:xfrm>
+                    <a:prstGeom prst="rect"/>
+                    <a:ln/>
+                  </pic:spPr>
+                </pic:pic>
+              </a:graphicData>
+            </a:graphic>
+          </wp:inline>
+        </w:drawing>
+      </w:r>
+      <w:r>
+        <w:br w:type="page"/>
+      </w:r>
+      <w:r>
+        <w:rPr>
+          <w:rtl w:val="0"/>
+        </w:rPr>
+      </w:r>
+    </w:p>
+    <w:p>
+      <w:pPr>
+        <w:rPr/>
+      </w:pPr>
+      <w:r>
+        <w:rPr>
+          <w:rtl w:val="0"/>
+        </w:rPr>
+        <w:t xml:space="preserve">LIN scaling: multiplication</w:t>
+      </w:r>
+    </w:p>
+    <w:p>
+      <w:pPr>
+        <w:jc w:val="center"/>
+        <w:rPr/>
+      </w:pPr>
+      <w:r>
+        <w:rPr/>
+        <w:drawing>
+          <wp:inline distB="114300" distT="114300" distL="114300" distR="114300">
+            <wp:extent cx="5138738" cy="4190464"/>
+            <wp:effectExtent b="0" l="0" r="0" t="0"/>
+            <wp:docPr id="60" name="image49.png"/>
+            <a:graphic>
+              <a:graphicData uri="http://schemas.openxmlformats.org/drawingml/2006/picture">
+                <pic:pic>
+                  <pic:nvPicPr>
+                    <pic:cNvPr id="0" name="image49.png"/>
+                    <pic:cNvPicPr preferRelativeResize="0"/>
+                  </pic:nvPicPr>
+                  <pic:blipFill>
+                    <a:blip r:embed="rId39"/>
+                    <a:srcRect b="0" l="0" r="0" t="0"/>
+                    <a:stretch>
+                      <a:fillRect/>
+                    </a:stretch>
+                  </pic:blipFill>
+                  <pic:spPr>
+                    <a:xfrm>
+                      <a:off x="0" y="0"/>
+                      <a:ext cx="5138738" cy="4190464"/>
+                    </a:xfrm>
+                    <a:prstGeom prst="rect"/>
+                    <a:ln/>
+                  </pic:spPr>
+                </pic:pic>
+              </a:graphicData>
+            </a:graphic>
+          </wp:inline>
+        </w:drawing>
+      </w:r>
+      <w:r>
+        <w:rPr>
+          <w:rtl w:val="0"/>
+        </w:rPr>
+      </w:r>
+    </w:p>
+    <w:p>
+      <w:pPr>
+        <w:rPr/>
+      </w:pPr>
+      <w:r>
+        <w:rPr>
+          <w:rtl w:val="0"/>
+        </w:rPr>
+        <w:t xml:space="preserve">LIN scaling: without</w:t>
+      </w:r>
+    </w:p>
+    <w:p>
+      <w:pPr>
+        <w:jc w:val="center"/>
+        <w:rPr/>
+      </w:pPr>
+      <w:r>
+        <w:rPr/>
+        <w:drawing>
+          <wp:inline distB="114300" distT="114300" distL="114300" distR="114300">
+            <wp:extent cx="5119688" cy="4109922"/>
+            <wp:effectExtent b="0" l="0" r="0" t="0"/>
+            <wp:docPr id="18" name="image1.png"/>
             <a:graphic>
               <a:graphicData uri="http://schemas.openxmlformats.org/drawingml/2006/picture">
                 <pic:pic>
                   <pic:nvPicPr>
                     <pic:cNvPr id="0" name="image1.png"/>
-                    <pic:cNvPicPr preferRelativeResize="0"/>
-                  </pic:nvPicPr>
-                  <pic:blipFill>
-                    <a:blip r:embed="rId37"/>
-                    <a:srcRect b="0" l="0" r="0" t="0"/>
-                    <a:stretch>
-                      <a:fillRect/>
-                    </a:stretch>
-                  </pic:blipFill>
-                  <pic:spPr>
-                    <a:xfrm>
-                      <a:off x="0" y="0"/>
-                      <a:ext cx="5125442" cy="4077700"/>
-                    </a:xfrm>
-                    <a:prstGeom prst="rect"/>
-                    <a:ln/>
-                  </pic:spPr>
-                </pic:pic>
-              </a:graphicData>
-            </a:graphic>
-          </wp:inline>
-        </w:drawing>
-      </w:r>
-      <w:r>
-        <w:rPr>
-          <w:rtl w:val="0"/>
-        </w:rPr>
-      </w:r>
-    </w:p>
-    <w:p>
-      <w:pPr>
-        <w:rPr/>
-      </w:pPr>
-      <w:r>
-        <w:rPr>
-          <w:rtl w:val="0"/>
-        </w:rPr>
-        <w:t xml:space="preserve">LIN scaling: divide</w:t>
-      </w:r>
-    </w:p>
-    <w:p>
-      <w:pPr>
-        <w:jc w:val="center"/>
-        <w:rPr/>
-      </w:pPr>
-      <w:r>
-        <w:rPr/>
-        <w:drawing>
-          <wp:inline distB="114300" distT="114300" distL="114300" distR="114300">
-            <wp:extent cx="5148263" cy="4134381"/>
-            <wp:effectExtent b="0" l="0" r="0" t="0"/>
-            <wp:docPr id="38" name="image31.png"/>
-            <a:graphic>
-              <a:graphicData uri="http://schemas.openxmlformats.org/drawingml/2006/picture">
-                <pic:pic>
-                  <pic:nvPicPr>
-                    <pic:cNvPr id="0" name="image31.png"/>
-                    <pic:cNvPicPr preferRelativeResize="0"/>
-                  </pic:nvPicPr>
-                  <pic:blipFill>
-                    <a:blip r:embed="rId38"/>
-                    <a:srcRect b="0" l="0" r="0" t="0"/>
-                    <a:stretch>
-                      <a:fillRect/>
-                    </a:stretch>
-                  </pic:blipFill>
-                  <pic:spPr>
-                    <a:xfrm>
-                      <a:off x="0" y="0"/>
-                      <a:ext cx="5148263" cy="4134381"/>
-                    </a:xfrm>
-                    <a:prstGeom prst="rect"/>
-                    <a:ln/>
-                  </pic:spPr>
-                </pic:pic>
-              </a:graphicData>
-            </a:graphic>
-          </wp:inline>
-        </w:drawing>
-      </w:r>
-      <w:r>
-        <w:br w:type="page"/>
-      </w:r>
-      <w:r>
-        <w:rPr>
-          <w:rtl w:val="0"/>
-        </w:rPr>
-      </w:r>
-    </w:p>
-    <w:p>
-      <w:pPr>
-        <w:rPr/>
-      </w:pPr>
-      <w:r>
-        <w:rPr>
-          <w:rtl w:val="0"/>
-        </w:rPr>
-        <w:t xml:space="preserve">LIN scaling: multiplication</w:t>
-      </w:r>
-    </w:p>
-    <w:p>
-      <w:pPr>
-        <w:jc w:val="center"/>
-        <w:rPr/>
-      </w:pPr>
-      <w:r>
-        <w:rPr/>
-        <w:drawing>
-          <wp:inline distB="114300" distT="114300" distL="114300" distR="114300">
-            <wp:extent cx="5138738" cy="4190464"/>
-            <wp:effectExtent b="0" l="0" r="0" t="0"/>
-            <wp:docPr id="55" name="image52.png"/>
-            <a:graphic>
-              <a:graphicData uri="http://schemas.openxmlformats.org/drawingml/2006/picture">
-                <pic:pic>
-                  <pic:nvPicPr>
-                    <pic:cNvPr id="0" name="image52.png"/>
-                    <pic:cNvPicPr preferRelativeResize="0"/>
-                  </pic:nvPicPr>
-                  <pic:blipFill>
-                    <a:blip r:embed="rId39"/>
-                    <a:srcRect b="0" l="0" r="0" t="0"/>
-                    <a:stretch>
-                      <a:fillRect/>
-                    </a:stretch>
-                  </pic:blipFill>
-                  <pic:spPr>
-                    <a:xfrm>
-                      <a:off x="0" y="0"/>
-                      <a:ext cx="5138738" cy="4190464"/>
-                    </a:xfrm>
-                    <a:prstGeom prst="rect"/>
-                    <a:ln/>
-                  </pic:spPr>
-                </pic:pic>
-              </a:graphicData>
-            </a:graphic>
-          </wp:inline>
-        </w:drawing>
-      </w:r>
-      <w:r>
-        <w:rPr>
-          <w:rtl w:val="0"/>
-        </w:rPr>
-      </w:r>
-    </w:p>
-    <w:p>
-      <w:pPr>
-        <w:rPr/>
-      </w:pPr>
-      <w:r>
-        <w:rPr>
-          <w:rtl w:val="0"/>
-        </w:rPr>
-        <w:t xml:space="preserve">LIN scaling: without</w:t>
-      </w:r>
-    </w:p>
-    <w:p>
-      <w:pPr>
-        <w:jc w:val="center"/>
-        <w:rPr/>
-      </w:pPr>
-      <w:r>
-        <w:rPr/>
-        <w:drawing>
-          <wp:inline distB="114300" distT="114300" distL="114300" distR="114300">
-            <wp:extent cx="5119688" cy="4109922"/>
-            <wp:effectExtent b="0" l="0" r="0" t="0"/>
-            <wp:docPr id="16" name="image2.png"/>
-            <a:graphic>
-              <a:graphicData uri="http://schemas.openxmlformats.org/drawingml/2006/picture">
-                <pic:pic>
-                  <pic:nvPicPr>
-                    <pic:cNvPr id="0" name="image2.png"/>
                     <pic:cNvPicPr preferRelativeResize="0"/>
                   </pic:nvPicPr>
                   <pic:blipFill>
@@ -3308,12 +3427,12 @@
           <wp:inline distB="114300" distT="114300" distL="114300" distR="114300">
             <wp:extent cx="5419838" cy="4060377"/>
             <wp:effectExtent b="0" l="0" r="0" t="0"/>
-            <wp:docPr id="11" name="image11.png"/>
-            <a:graphic>
-              <a:graphicData uri="http://schemas.openxmlformats.org/drawingml/2006/picture">
-                <pic:pic>
-                  <pic:nvPicPr>
-                    <pic:cNvPr id="0" name="image11.png"/>
+            <wp:docPr id="13" name="image5.png"/>
+            <a:graphic>
+              <a:graphicData uri="http://schemas.openxmlformats.org/drawingml/2006/picture">
+                <pic:pic>
+                  <pic:nvPicPr>
+                    <pic:cNvPr id="0" name="image5.png"/>
                     <pic:cNvPicPr preferRelativeResize="0"/>
                   </pic:nvPicPr>
                   <pic:blipFill>
@@ -3355,12 +3474,12 @@
           <wp:inline distB="114300" distT="114300" distL="114300" distR="114300">
             <wp:extent cx="6288966" cy="4202216"/>
             <wp:effectExtent b="0" l="0" r="0" t="0"/>
-            <wp:docPr id="19" name="image22.png"/>
-            <a:graphic>
-              <a:graphicData uri="http://schemas.openxmlformats.org/drawingml/2006/picture">
-                <pic:pic>
-                  <pic:nvPicPr>
-                    <pic:cNvPr id="0" name="image22.png"/>
+            <wp:docPr id="21" name="image63.png"/>
+            <a:graphic>
+              <a:graphicData uri="http://schemas.openxmlformats.org/drawingml/2006/picture">
+                <pic:pic>
+                  <pic:nvPicPr>
+                    <pic:cNvPr id="0" name="image63.png"/>
                     <pic:cNvPicPr preferRelativeResize="0"/>
                   </pic:nvPicPr>
                   <pic:blipFill>
@@ -3412,12 +3531,12 @@
           <wp:inline distB="114300" distT="114300" distL="114300" distR="114300">
             <wp:extent cx="5453063" cy="4085268"/>
             <wp:effectExtent b="0" l="0" r="0" t="0"/>
-            <wp:docPr id="34" name="image37.png"/>
-            <a:graphic>
-              <a:graphicData uri="http://schemas.openxmlformats.org/drawingml/2006/picture">
-                <pic:pic>
-                  <pic:nvPicPr>
-                    <pic:cNvPr id="0" name="image37.png"/>
+            <wp:docPr id="38" name="image29.png"/>
+            <a:graphic>
+              <a:graphicData uri="http://schemas.openxmlformats.org/drawingml/2006/picture">
+                <pic:pic>
+                  <pic:nvPicPr>
+                    <pic:cNvPr id="0" name="image29.png"/>
                     <pic:cNvPicPr preferRelativeResize="0"/>
                   </pic:nvPicPr>
                   <pic:blipFill>
@@ -3459,12 +3578,12 @@
           <wp:inline distB="114300" distT="114300" distL="114300" distR="114300">
             <wp:extent cx="6781913" cy="4537399"/>
             <wp:effectExtent b="0" l="0" r="0" t="0"/>
-            <wp:docPr id="30" name="image49.png"/>
-            <a:graphic>
-              <a:graphicData uri="http://schemas.openxmlformats.org/drawingml/2006/picture">
-                <pic:pic>
-                  <pic:nvPicPr>
-                    <pic:cNvPr id="0" name="image49.png"/>
+            <wp:docPr id="33" name="image46.png"/>
+            <a:graphic>
+              <a:graphicData uri="http://schemas.openxmlformats.org/drawingml/2006/picture">
+                <pic:pic>
+                  <pic:nvPicPr>
+                    <pic:cNvPr id="0" name="image46.png"/>
                     <pic:cNvPicPr preferRelativeResize="0"/>
                   </pic:nvPicPr>
                   <pic:blipFill>
@@ -3504,12 +3623,12 @@
           <wp:inline distB="114300" distT="114300" distL="114300" distR="114300">
             <wp:extent cx="5731200" cy="4292600"/>
             <wp:effectExtent b="0" l="0" r="0" t="0"/>
-            <wp:docPr id="21" name="image17.png"/>
-            <a:graphic>
-              <a:graphicData uri="http://schemas.openxmlformats.org/drawingml/2006/picture">
-                <pic:pic>
-                  <pic:nvPicPr>
-                    <pic:cNvPr id="0" name="image17.png"/>
+            <wp:docPr id="23" name="image18.png"/>
+            <a:graphic>
+              <a:graphicData uri="http://schemas.openxmlformats.org/drawingml/2006/picture">
+                <pic:pic>
+                  <pic:nvPicPr>
+                    <pic:cNvPr id="0" name="image18.png"/>
                     <pic:cNvPicPr preferRelativeResize="0"/>
                   </pic:nvPicPr>
                   <pic:blipFill>
@@ -3550,12 +3669,12 @@
           <wp:inline distB="114300" distT="114300" distL="114300" distR="114300">
             <wp:extent cx="6572363" cy="4394040"/>
             <wp:effectExtent b="0" l="0" r="0" t="0"/>
-            <wp:docPr id="27" name="image42.png"/>
-            <a:graphic>
-              <a:graphicData uri="http://schemas.openxmlformats.org/drawingml/2006/picture">
-                <pic:pic>
-                  <pic:nvPicPr>
-                    <pic:cNvPr id="0" name="image42.png"/>
+            <wp:docPr id="30" name="image43.png"/>
+            <a:graphic>
+              <a:graphicData uri="http://schemas.openxmlformats.org/drawingml/2006/picture">
+                <pic:pic>
+                  <pic:nvPicPr>
+                    <pic:cNvPr id="0" name="image43.png"/>
                     <pic:cNvPicPr preferRelativeResize="0"/>
                   </pic:nvPicPr>
                   <pic:blipFill>
@@ -3605,12 +3724,12 @@
           <wp:inline distB="114300" distT="114300" distL="114300" distR="114300">
             <wp:extent cx="5731200" cy="4292600"/>
             <wp:effectExtent b="0" l="0" r="0" t="0"/>
-            <wp:docPr id="15" name="image5.png"/>
-            <a:graphic>
-              <a:graphicData uri="http://schemas.openxmlformats.org/drawingml/2006/picture">
-                <pic:pic>
-                  <pic:nvPicPr>
-                    <pic:cNvPr id="0" name="image5.png"/>
+            <wp:docPr id="17" name="image12.png"/>
+            <a:graphic>
+              <a:graphicData uri="http://schemas.openxmlformats.org/drawingml/2006/picture">
+                <pic:pic>
+                  <pic:nvPicPr>
+                    <pic:cNvPr id="0" name="image12.png"/>
                     <pic:cNvPicPr preferRelativeResize="0"/>
                   </pic:nvPicPr>
                   <pic:blipFill>
@@ -3651,12 +3770,12 @@
           <wp:inline distB="114300" distT="114300" distL="114300" distR="114300">
             <wp:extent cx="6353288" cy="4248112"/>
             <wp:effectExtent b="0" l="0" r="0" t="0"/>
-            <wp:docPr id="46" name="image62.png"/>
-            <a:graphic>
-              <a:graphicData uri="http://schemas.openxmlformats.org/drawingml/2006/picture">
-                <pic:pic>
-                  <pic:nvPicPr>
-                    <pic:cNvPr id="0" name="image62.png"/>
+            <wp:docPr id="50" name="image70.png"/>
+            <a:graphic>
+              <a:graphicData uri="http://schemas.openxmlformats.org/drawingml/2006/picture">
+                <pic:pic>
+                  <pic:nvPicPr>
+                    <pic:cNvPr id="0" name="image70.png"/>
                     <pic:cNvPicPr preferRelativeResize="0"/>
                   </pic:nvPicPr>
                   <pic:blipFill>
@@ -3706,12 +3825,12 @@
           <wp:inline distB="114300" distT="114300" distL="114300" distR="114300">
             <wp:extent cx="5731200" cy="4292600"/>
             <wp:effectExtent b="0" l="0" r="0" t="0"/>
-            <wp:docPr id="41" name="image34.png"/>
-            <a:graphic>
-              <a:graphicData uri="http://schemas.openxmlformats.org/drawingml/2006/picture">
-                <pic:pic>
-                  <pic:nvPicPr>
-                    <pic:cNvPr id="0" name="image34.png"/>
+            <wp:docPr id="45" name="image37.png"/>
+            <a:graphic>
+              <a:graphicData uri="http://schemas.openxmlformats.org/drawingml/2006/picture">
+                <pic:pic>
+                  <pic:nvPicPr>
+                    <pic:cNvPr id="0" name="image37.png"/>
                     <pic:cNvPicPr preferRelativeResize="0"/>
                   </pic:nvPicPr>
                   <pic:blipFill>
@@ -3752,12 +3871,12 @@
           <wp:inline distB="114300" distT="114300" distL="114300" distR="114300">
             <wp:extent cx="6353062" cy="4251085"/>
             <wp:effectExtent b="0" l="0" r="0" t="0"/>
-            <wp:docPr id="3" name="image18.png"/>
-            <a:graphic>
-              <a:graphicData uri="http://schemas.openxmlformats.org/drawingml/2006/picture">
-                <pic:pic>
-                  <pic:nvPicPr>
-                    <pic:cNvPr id="0" name="image18.png"/>
+            <wp:docPr id="3" name="image28.png"/>
+            <a:graphic>
+              <a:graphicData uri="http://schemas.openxmlformats.org/drawingml/2006/picture">
+                <pic:pic>
+                  <pic:nvPicPr>
+                    <pic:cNvPr id="0" name="image28.png"/>
                     <pic:cNvPicPr preferRelativeResize="0"/>
                   </pic:nvPicPr>
                   <pic:blipFill>
@@ -3797,12 +3916,12 @@
           <wp:inline distB="114300" distT="114300" distL="114300" distR="114300">
             <wp:extent cx="5731200" cy="4292600"/>
             <wp:effectExtent b="0" l="0" r="0" t="0"/>
-            <wp:docPr id="1" name="image15.png"/>
-            <a:graphic>
-              <a:graphicData uri="http://schemas.openxmlformats.org/drawingml/2006/picture">
-                <pic:pic>
-                  <pic:nvPicPr>
-                    <pic:cNvPr id="0" name="image15.png"/>
+            <wp:docPr id="1" name="image7.png"/>
+            <a:graphic>
+              <a:graphicData uri="http://schemas.openxmlformats.org/drawingml/2006/picture">
+                <pic:pic>
+                  <pic:nvPicPr>
+                    <pic:cNvPr id="0" name="image7.png"/>
                     <pic:cNvPicPr preferRelativeResize="0"/>
                   </pic:nvPicPr>
                   <pic:blipFill>
@@ -3843,12 +3962,12 @@
           <wp:inline distB="114300" distT="114300" distL="114300" distR="114300">
             <wp:extent cx="6639038" cy="4442155"/>
             <wp:effectExtent b="0" l="0" r="0" t="0"/>
-            <wp:docPr id="57" name="image61.png"/>
-            <a:graphic>
-              <a:graphicData uri="http://schemas.openxmlformats.org/drawingml/2006/picture">
-                <pic:pic>
-                  <pic:nvPicPr>
-                    <pic:cNvPr id="0" name="image61.png"/>
+            <wp:docPr id="62" name="image67.png"/>
+            <a:graphic>
+              <a:graphicData uri="http://schemas.openxmlformats.org/drawingml/2006/picture">
+                <pic:pic>
+                  <pic:nvPicPr>
+                    <pic:cNvPr id="0" name="image67.png"/>
                     <pic:cNvPicPr preferRelativeResize="0"/>
                   </pic:nvPicPr>
                   <pic:blipFill>
@@ -4026,12 +4145,12 @@
           <wp:inline distB="114300" distT="114300" distL="114300" distR="114300">
             <wp:extent cx="5731200" cy="4292600"/>
             <wp:effectExtent b="0" l="0" r="0" t="0"/>
-            <wp:docPr id="4" name="image4.png"/>
-            <a:graphic>
-              <a:graphicData uri="http://schemas.openxmlformats.org/drawingml/2006/picture">
-                <pic:pic>
-                  <pic:nvPicPr>
-                    <pic:cNvPr id="0" name="image4.png"/>
+            <wp:docPr id="4" name="image11.png"/>
+            <a:graphic>
+              <a:graphicData uri="http://schemas.openxmlformats.org/drawingml/2006/picture">
+                <pic:pic>
+                  <pic:nvPicPr>
+                    <pic:cNvPr id="0" name="image11.png"/>
                     <pic:cNvPicPr preferRelativeResize="0"/>
                   </pic:nvPicPr>
                   <pic:blipFill>
@@ -4061,12 +4180,12 @@
           <wp:inline distB="114300" distT="114300" distL="114300" distR="114300">
             <wp:extent cx="5731200" cy="4292600"/>
             <wp:effectExtent b="0" l="0" r="0" t="0"/>
-            <wp:docPr id="28" name="image21.png"/>
-            <a:graphic>
-              <a:graphicData uri="http://schemas.openxmlformats.org/drawingml/2006/picture">
-                <pic:pic>
-                  <pic:nvPicPr>
-                    <pic:cNvPr id="0" name="image21.png"/>
+            <wp:docPr id="31" name="image22.png"/>
+            <a:graphic>
+              <a:graphicData uri="http://schemas.openxmlformats.org/drawingml/2006/picture">
+                <pic:pic>
+                  <pic:nvPicPr>
+                    <pic:cNvPr id="0" name="image22.png"/>
                     <pic:cNvPicPr preferRelativeResize="0"/>
                   </pic:nvPicPr>
                   <pic:blipFill>
@@ -4096,47 +4215,47 @@
           <wp:inline distB="114300" distT="114300" distL="114300" distR="114300">
             <wp:extent cx="5731200" cy="4292600"/>
             <wp:effectExtent b="0" l="0" r="0" t="0"/>
-            <wp:docPr id="59" name="image58.png"/>
+            <wp:docPr id="64" name="image55.png"/>
+            <a:graphic>
+              <a:graphicData uri="http://schemas.openxmlformats.org/drawingml/2006/picture">
+                <pic:pic>
+                  <pic:nvPicPr>
+                    <pic:cNvPr id="0" name="image55.png"/>
+                    <pic:cNvPicPr preferRelativeResize="0"/>
+                  </pic:nvPicPr>
+                  <pic:blipFill>
+                    <a:blip r:embed="rId55"/>
+                    <a:srcRect b="0" l="0" r="0" t="0"/>
+                    <a:stretch>
+                      <a:fillRect/>
+                    </a:stretch>
+                  </pic:blipFill>
+                  <pic:spPr>
+                    <a:xfrm>
+                      <a:off x="0" y="0"/>
+                      <a:ext cx="5731200" cy="4292600"/>
+                    </a:xfrm>
+                    <a:prstGeom prst="rect"/>
+                    <a:ln/>
+                  </pic:spPr>
+                </pic:pic>
+              </a:graphicData>
+            </a:graphic>
+          </wp:inline>
+        </w:drawing>
+      </w:r>
+      <w:r>
+        <w:rPr/>
+        <w:drawing>
+          <wp:inline distB="114300" distT="114300" distL="114300" distR="114300">
+            <wp:extent cx="5731200" cy="4292600"/>
+            <wp:effectExtent b="0" l="0" r="0" t="0"/>
+            <wp:docPr id="65" name="image58.png"/>
             <a:graphic>
               <a:graphicData uri="http://schemas.openxmlformats.org/drawingml/2006/picture">
                 <pic:pic>
                   <pic:nvPicPr>
                     <pic:cNvPr id="0" name="image58.png"/>
-                    <pic:cNvPicPr preferRelativeResize="0"/>
-                  </pic:nvPicPr>
-                  <pic:blipFill>
-                    <a:blip r:embed="rId55"/>
-                    <a:srcRect b="0" l="0" r="0" t="0"/>
-                    <a:stretch>
-                      <a:fillRect/>
-                    </a:stretch>
-                  </pic:blipFill>
-                  <pic:spPr>
-                    <a:xfrm>
-                      <a:off x="0" y="0"/>
-                      <a:ext cx="5731200" cy="4292600"/>
-                    </a:xfrm>
-                    <a:prstGeom prst="rect"/>
-                    <a:ln/>
-                  </pic:spPr>
-                </pic:pic>
-              </a:graphicData>
-            </a:graphic>
-          </wp:inline>
-        </w:drawing>
-      </w:r>
-      <w:r>
-        <w:rPr/>
-        <w:drawing>
-          <wp:inline distB="114300" distT="114300" distL="114300" distR="114300">
-            <wp:extent cx="5731200" cy="4292600"/>
-            <wp:effectExtent b="0" l="0" r="0" t="0"/>
-            <wp:docPr id="60" name="image53.png"/>
-            <a:graphic>
-              <a:graphicData uri="http://schemas.openxmlformats.org/drawingml/2006/picture">
-                <pic:pic>
-                  <pic:nvPicPr>
-                    <pic:cNvPr id="0" name="image53.png"/>
                     <pic:cNvPicPr preferRelativeResize="0"/>
                   </pic:nvPicPr>
                   <pic:blipFill>
@@ -4206,12 +4325,12 @@
           <wp:inline distB="114300" distT="114300" distL="114300" distR="114300">
             <wp:extent cx="5540992" cy="4151142"/>
             <wp:effectExtent b="0" l="0" r="0" t="0"/>
-            <wp:docPr id="36" name="image32.png"/>
-            <a:graphic>
-              <a:graphicData uri="http://schemas.openxmlformats.org/drawingml/2006/picture">
-                <pic:pic>
-                  <pic:nvPicPr>
-                    <pic:cNvPr id="0" name="image32.png"/>
+            <wp:docPr id="40" name="image30.png"/>
+            <a:graphic>
+              <a:graphicData uri="http://schemas.openxmlformats.org/drawingml/2006/picture">
+                <pic:pic>
+                  <pic:nvPicPr>
+                    <pic:cNvPr id="0" name="image30.png"/>
                     <pic:cNvPicPr preferRelativeResize="0"/>
                   </pic:nvPicPr>
                   <pic:blipFill>
@@ -4252,12 +4371,12 @@
           <wp:inline distB="114300" distT="114300" distL="114300" distR="114300">
             <wp:extent cx="6502991" cy="4345091"/>
             <wp:effectExtent b="0" l="0" r="0" t="0"/>
-            <wp:docPr id="29" name="image38.png"/>
-            <a:graphic>
-              <a:graphicData uri="http://schemas.openxmlformats.org/drawingml/2006/picture">
-                <pic:pic>
-                  <pic:nvPicPr>
-                    <pic:cNvPr id="0" name="image38.png"/>
+            <wp:docPr id="32" name="image48.png"/>
+            <a:graphic>
+              <a:graphicData uri="http://schemas.openxmlformats.org/drawingml/2006/picture">
+                <pic:pic>
+                  <pic:nvPicPr>
+                    <pic:cNvPr id="0" name="image48.png"/>
                     <pic:cNvPicPr preferRelativeResize="0"/>
                   </pic:nvPicPr>
                   <pic:blipFill>
@@ -4297,12 +4416,12 @@
           <wp:inline distB="114300" distT="114300" distL="114300" distR="114300">
             <wp:extent cx="5557838" cy="4170786"/>
             <wp:effectExtent b="0" l="0" r="0" t="0"/>
-            <wp:docPr id="62" name="image60.png"/>
-            <a:graphic>
-              <a:graphicData uri="http://schemas.openxmlformats.org/drawingml/2006/picture">
-                <pic:pic>
-                  <pic:nvPicPr>
-                    <pic:cNvPr id="0" name="image60.png"/>
+            <wp:docPr id="67" name="image62.png"/>
+            <a:graphic>
+              <a:graphicData uri="http://schemas.openxmlformats.org/drawingml/2006/picture">
+                <pic:pic>
+                  <pic:nvPicPr>
+                    <pic:cNvPr id="0" name="image62.png"/>
                     <pic:cNvPicPr preferRelativeResize="0"/>
                   </pic:nvPicPr>
                   <pic:blipFill>
@@ -4343,12 +4462,12 @@
           <wp:inline distB="114300" distT="114300" distL="114300" distR="114300">
             <wp:extent cx="6410438" cy="4284256"/>
             <wp:effectExtent b="0" l="0" r="0" t="0"/>
-            <wp:docPr id="37" name="image45.png"/>
-            <a:graphic>
-              <a:graphicData uri="http://schemas.openxmlformats.org/drawingml/2006/picture">
-                <pic:pic>
-                  <pic:nvPicPr>
-                    <pic:cNvPr id="0" name="image45.png"/>
+            <wp:docPr id="41" name="image59.png"/>
+            <a:graphic>
+              <a:graphicData uri="http://schemas.openxmlformats.org/drawingml/2006/picture">
+                <pic:pic>
+                  <pic:nvPicPr>
+                    <pic:cNvPr id="0" name="image59.png"/>
                     <pic:cNvPicPr preferRelativeResize="0"/>
                   </pic:nvPicPr>
                   <pic:blipFill>
@@ -4391,12 +4510,12 @@
           <wp:inline distB="114300" distT="114300" distL="114300" distR="114300">
             <wp:extent cx="5731200" cy="4292600"/>
             <wp:effectExtent b="0" l="0" r="0" t="0"/>
-            <wp:docPr id="31" name="image27.png"/>
-            <a:graphic>
-              <a:graphicData uri="http://schemas.openxmlformats.org/drawingml/2006/picture">
-                <pic:pic>
-                  <pic:nvPicPr>
-                    <pic:cNvPr id="0" name="image27.png"/>
+            <wp:docPr id="35" name="image24.png"/>
+            <a:graphic>
+              <a:graphicData uri="http://schemas.openxmlformats.org/drawingml/2006/picture">
+                <pic:pic>
+                  <pic:nvPicPr>
+                    <pic:cNvPr id="0" name="image24.png"/>
                     <pic:cNvPicPr preferRelativeResize="0"/>
                   </pic:nvPicPr>
                   <pic:blipFill>
@@ -4437,12 +4556,12 @@
           <wp:inline distB="114300" distT="114300" distL="114300" distR="114300">
             <wp:extent cx="6467588" cy="4324482"/>
             <wp:effectExtent b="0" l="0" r="0" t="0"/>
-            <wp:docPr id="65" name="image66.png"/>
-            <a:graphic>
-              <a:graphicData uri="http://schemas.openxmlformats.org/drawingml/2006/picture">
-                <pic:pic>
-                  <pic:nvPicPr>
-                    <pic:cNvPr id="0" name="image66.png"/>
+            <wp:docPr id="71" name="image69.png"/>
+            <a:graphic>
+              <a:graphicData uri="http://schemas.openxmlformats.org/drawingml/2006/picture">
+                <pic:pic>
+                  <pic:nvPicPr>
+                    <pic:cNvPr id="0" name="image69.png"/>
                     <pic:cNvPicPr preferRelativeResize="0"/>
                   </pic:nvPicPr>
                   <pic:blipFill>
@@ -4485,12 +4604,12 @@
           <wp:inline distB="114300" distT="114300" distL="114300" distR="114300">
             <wp:extent cx="5581763" cy="4181686"/>
             <wp:effectExtent b="0" l="0" r="0" t="0"/>
-            <wp:docPr id="53" name="image57.png"/>
-            <a:graphic>
-              <a:graphicData uri="http://schemas.openxmlformats.org/drawingml/2006/picture">
-                <pic:pic>
-                  <pic:nvPicPr>
-                    <pic:cNvPr id="0" name="image57.png"/>
+            <wp:docPr id="58" name="image54.png"/>
+            <a:graphic>
+              <a:graphicData uri="http://schemas.openxmlformats.org/drawingml/2006/picture">
+                <pic:pic>
+                  <pic:nvPicPr>
+                    <pic:cNvPr id="0" name="image54.png"/>
                     <pic:cNvPicPr preferRelativeResize="0"/>
                   </pic:nvPicPr>
                   <pic:blipFill>
@@ -4534,12 +4653,12 @@
           <wp:inline distB="114300" distT="114300" distL="114300" distR="114300">
             <wp:extent cx="6210413" cy="4149949"/>
             <wp:effectExtent b="0" l="0" r="0" t="0"/>
-            <wp:docPr id="35" name="image46.png"/>
-            <a:graphic>
-              <a:graphicData uri="http://schemas.openxmlformats.org/drawingml/2006/picture">
-                <pic:pic>
-                  <pic:nvPicPr>
-                    <pic:cNvPr id="0" name="image46.png"/>
+            <wp:docPr id="39" name="image52.png"/>
+            <a:graphic>
+              <a:graphicData uri="http://schemas.openxmlformats.org/drawingml/2006/picture">
+                <pic:pic>
+                  <pic:nvPicPr>
+                    <pic:cNvPr id="0" name="image52.png"/>
                     <pic:cNvPicPr preferRelativeResize="0"/>
                   </pic:nvPicPr>
                   <pic:blipFill>
@@ -4751,12 +4870,12 @@
           <wp:inline distB="114300" distT="114300" distL="114300" distR="114300">
             <wp:extent cx="5429363" cy="4006743"/>
             <wp:effectExtent b="0" l="0" r="0" t="0"/>
-            <wp:docPr id="58" name="image50.png"/>
-            <a:graphic>
-              <a:graphicData uri="http://schemas.openxmlformats.org/drawingml/2006/picture">
-                <pic:pic>
-                  <pic:nvPicPr>
-                    <pic:cNvPr id="0" name="image50.png"/>
+            <wp:docPr id="63" name="image57.png"/>
+            <a:graphic>
+              <a:graphicData uri="http://schemas.openxmlformats.org/drawingml/2006/picture">
+                <pic:pic>
+                  <pic:nvPicPr>
+                    <pic:cNvPr id="0" name="image57.png"/>
                     <pic:cNvPicPr preferRelativeResize="0"/>
                   </pic:nvPicPr>
                   <pic:blipFill>
@@ -4802,12 +4921,12 @@
           <wp:inline distB="114300" distT="114300" distL="114300" distR="114300">
             <wp:extent cx="5305538" cy="4105699"/>
             <wp:effectExtent b="0" l="0" r="0" t="0"/>
-            <wp:docPr id="44" name="image30.png"/>
-            <a:graphic>
-              <a:graphicData uri="http://schemas.openxmlformats.org/drawingml/2006/picture">
-                <pic:pic>
-                  <pic:nvPicPr>
-                    <pic:cNvPr id="0" name="image30.png"/>
+            <wp:docPr id="48" name="image40.png"/>
+            <a:graphic>
+              <a:graphicData uri="http://schemas.openxmlformats.org/drawingml/2006/picture">
+                <pic:pic>
+                  <pic:nvPicPr>
+                    <pic:cNvPr id="0" name="image40.png"/>
                     <pic:cNvPicPr preferRelativeResize="0"/>
                   </pic:nvPicPr>
                   <pic:blipFill>
@@ -4877,12 +4996,12 @@
           <wp:inline distB="114300" distT="114300" distL="114300" distR="114300">
             <wp:extent cx="5731200" cy="4292600"/>
             <wp:effectExtent b="0" l="0" r="0" t="0"/>
-            <wp:docPr id="23" name="image12.png"/>
-            <a:graphic>
-              <a:graphicData uri="http://schemas.openxmlformats.org/drawingml/2006/picture">
-                <pic:pic>
-                  <pic:nvPicPr>
-                    <pic:cNvPr id="0" name="image12.png"/>
+            <wp:docPr id="25" name="image23.png"/>
+            <a:graphic>
+              <a:graphicData uri="http://schemas.openxmlformats.org/drawingml/2006/picture">
+                <pic:pic>
+                  <pic:nvPicPr>
+                    <pic:cNvPr id="0" name="image23.png"/>
                     <pic:cNvPicPr preferRelativeResize="0"/>
                   </pic:nvPicPr>
                   <pic:blipFill>
@@ -4923,12 +5042,12 @@
           <wp:inline distB="114300" distT="114300" distL="114300" distR="114300">
             <wp:extent cx="6238988" cy="4148978"/>
             <wp:effectExtent b="0" l="0" r="0" t="0"/>
-            <wp:docPr id="51" name="image25.png"/>
-            <a:graphic>
-              <a:graphicData uri="http://schemas.openxmlformats.org/drawingml/2006/picture">
-                <pic:pic>
-                  <pic:nvPicPr>
-                    <pic:cNvPr id="0" name="image25.png"/>
+            <wp:docPr id="56" name="image39.png"/>
+            <a:graphic>
+              <a:graphicData uri="http://schemas.openxmlformats.org/drawingml/2006/picture">
+                <pic:pic>
+                  <pic:nvPicPr>
+                    <pic:cNvPr id="0" name="image39.png"/>
                     <pic:cNvPicPr preferRelativeResize="0"/>
                   </pic:nvPicPr>
                   <pic:blipFill>
@@ -4971,12 +5090,12 @@
           <wp:inline distB="114300" distT="114300" distL="114300" distR="114300">
             <wp:extent cx="5731200" cy="4292600"/>
             <wp:effectExtent b="0" l="0" r="0" t="0"/>
-            <wp:docPr id="22" name="image7.png"/>
-            <a:graphic>
-              <a:graphicData uri="http://schemas.openxmlformats.org/drawingml/2006/picture">
-                <pic:pic>
-                  <pic:nvPicPr>
-                    <pic:cNvPr id="0" name="image7.png"/>
+            <wp:docPr id="24" name="image21.png"/>
+            <a:graphic>
+              <a:graphicData uri="http://schemas.openxmlformats.org/drawingml/2006/picture">
+                <pic:pic>
+                  <pic:nvPicPr>
+                    <pic:cNvPr id="0" name="image21.png"/>
                     <pic:cNvPicPr preferRelativeResize="0"/>
                   </pic:nvPicPr>
                   <pic:blipFill>
@@ -5017,12 +5136,12 @@
           <wp:inline distB="114300" distT="114300" distL="114300" distR="114300">
             <wp:extent cx="6591413" cy="4381407"/>
             <wp:effectExtent b="0" l="0" r="0" t="0"/>
-            <wp:docPr id="18" name="image25.png"/>
-            <a:graphic>
-              <a:graphicData uri="http://schemas.openxmlformats.org/drawingml/2006/picture">
-                <pic:pic>
-                  <pic:nvPicPr>
-                    <pic:cNvPr id="0" name="image25.png"/>
+            <wp:docPr id="20" name="image39.png"/>
+            <a:graphic>
+              <a:graphicData uri="http://schemas.openxmlformats.org/drawingml/2006/picture">
+                <pic:pic>
+                  <pic:nvPicPr>
+                    <pic:cNvPr id="0" name="image39.png"/>
                     <pic:cNvPicPr preferRelativeResize="0"/>
                   </pic:nvPicPr>
                   <pic:blipFill>
@@ -5228,12 +5347,12 @@
           <wp:inline distB="114300" distT="114300" distL="114300" distR="114300">
             <wp:extent cx="5745600" cy="4356100"/>
             <wp:effectExtent b="0" l="0" r="0" t="0"/>
-            <wp:docPr id="43" name="image36.png"/>
-            <a:graphic>
-              <a:graphicData uri="http://schemas.openxmlformats.org/drawingml/2006/picture">
-                <pic:pic>
-                  <pic:nvPicPr>
-                    <pic:cNvPr id="0" name="image36.png"/>
+            <wp:docPr id="47" name="image32.png"/>
+            <a:graphic>
+              <a:graphicData uri="http://schemas.openxmlformats.org/drawingml/2006/picture">
+                <pic:pic>
+                  <pic:nvPicPr>
+                    <pic:cNvPr id="0" name="image32.png"/>
                     <pic:cNvPicPr preferRelativeResize="0"/>
                   </pic:nvPicPr>
                   <pic:blipFill>
@@ -5257,6 +5376,16 @@
           </wp:inline>
         </w:drawing>
       </w:r>
+      <w:r>
+        <w:rPr>
+          <w:rtl w:val="0"/>
+        </w:rPr>
+      </w:r>
+    </w:p>
+    <w:p>
+      <w:pPr>
+        <w:rPr/>
+      </w:pPr>
       <w:r>
         <w:br w:type="page"/>
       </w:r>
@@ -5313,12 +5442,12 @@
           <wp:inline distB="114300" distT="114300" distL="114300" distR="114300">
             <wp:extent cx="5745600" cy="4305300"/>
             <wp:effectExtent b="0" l="0" r="0" t="0"/>
-            <wp:docPr id="66" name="image55.png"/>
-            <a:graphic>
-              <a:graphicData uri="http://schemas.openxmlformats.org/drawingml/2006/picture">
-                <pic:pic>
-                  <pic:nvPicPr>
-                    <pic:cNvPr id="0" name="image55.png"/>
+            <wp:docPr id="72" name="image64.png"/>
+            <a:graphic>
+              <a:graphicData uri="http://schemas.openxmlformats.org/drawingml/2006/picture">
+                <pic:pic>
+                  <pic:nvPicPr>
+                    <pic:cNvPr id="0" name="image64.png"/>
                     <pic:cNvPicPr preferRelativeResize="0"/>
                   </pic:nvPicPr>
                   <pic:blipFill>
@@ -5358,16 +5487,473 @@
           <wp:inline distB="114300" distT="114300" distL="114300" distR="114300">
             <wp:extent cx="5745600" cy="3886200"/>
             <wp:effectExtent b="0" l="0" r="0" t="0"/>
-            <wp:docPr id="26" name="image14.png"/>
-            <a:graphic>
-              <a:graphicData uri="http://schemas.openxmlformats.org/drawingml/2006/picture">
-                <pic:pic>
-                  <pic:nvPicPr>
-                    <pic:cNvPr id="0" name="image14.png"/>
+            <wp:docPr id="29" name="image13.png"/>
+            <a:graphic>
+              <a:graphicData uri="http://schemas.openxmlformats.org/drawingml/2006/picture">
+                <pic:pic>
+                  <pic:nvPicPr>
+                    <pic:cNvPr id="0" name="image13.png"/>
                     <pic:cNvPicPr preferRelativeResize="0"/>
                   </pic:nvPicPr>
                   <pic:blipFill>
                     <a:blip r:embed="rId67"/>
+                    <a:srcRect b="0" l="0" r="0" t="0"/>
+                    <a:stretch>
+                      <a:fillRect/>
+                    </a:stretch>
+                  </pic:blipFill>
+                  <pic:spPr>
+                    <a:xfrm>
+                      <a:off x="0" y="0"/>
+                      <a:ext cx="5745600" cy="3886200"/>
+                    </a:xfrm>
+                    <a:prstGeom prst="rect"/>
+                    <a:ln/>
+                  </pic:spPr>
+                </pic:pic>
+              </a:graphicData>
+            </a:graphic>
+          </wp:inline>
+        </w:drawing>
+      </w:r>
+      <w:r>
+        <w:br w:type="page"/>
+      </w:r>
+      <w:r>
+        <w:rPr>
+          <w:rtl w:val="0"/>
+        </w:rPr>
+      </w:r>
+    </w:p>
+    <w:p>
+      <w:pPr>
+        <w:pStyle w:val="Heading2"/>
+        <w:rPr/>
+      </w:pPr>
+      <w:bookmarkStart w:colFirst="0" w:colLast="0" w:name="_6kzevlaywnzg" w:id="11"/>
+      <w:bookmarkEnd w:id="11"/>
+      <w:r>
+        <w:rPr>
+          <w:rtl w:val="0"/>
+        </w:rPr>
+        <w:t xml:space="preserve">Set: 1 (distributed)</w:t>
+      </w:r>
+    </w:p>
+    <w:p>
+      <w:pPr>
+        <w:rPr/>
+      </w:pPr>
+      <w:r>
+        <w:rPr>
+          <w:rtl w:val="0"/>
+        </w:rPr>
+      </w:r>
+    </w:p>
+    <w:p>
+      <w:pPr>
+        <w:rPr>
+          <w:u w:val="single"/>
+        </w:rPr>
+      </w:pPr>
+      <w:r>
+        <w:rPr>
+          <w:u w:val="single"/>
+          <w:rtl w:val="0"/>
+        </w:rPr>
+        <w:t xml:space="preserve">Observations</w:t>
+      </w:r>
+    </w:p>
+    <w:p>
+      <w:pPr>
+        <w:rPr/>
+      </w:pPr>
+      <w:r>
+        <w:rPr>
+          <w:rtl w:val="0"/>
+        </w:rPr>
+      </w:r>
+    </w:p>
+    <w:p>
+      <w:pPr>
+        <w:rPr/>
+      </w:pPr>
+      <w:r>
+        <w:rPr>
+          <w:rtl w:val="0"/>
+        </w:rPr>
+        <w:t xml:space="preserve">Observation 1: LIN - scaling: multiply (slow transfer time penalisation)</w:t>
+      </w:r>
+    </w:p>
+    <w:p>
+      <w:pPr>
+        <w:rPr/>
+      </w:pPr>
+      <w:r>
+        <w:rPr>
+          <w:rtl w:val="0"/>
+        </w:rPr>
+      </w:r>
+    </w:p>
+    <w:p>
+      <w:pPr>
+        <w:rPr/>
+      </w:pPr>
+      <w:r>
+        <w:rPr>
+          <w:rtl w:val="0"/>
+        </w:rPr>
+        <w:t xml:space="preserve">Quite a lot of repetition in the sets of parameters generated, maybe it is because it already found the best possible set of parameters. The transfer time is very long (average of 200s) as compared to standard calibration but the percentage error falls within the preferred range of -2 to 2% (1.4 to 1.6%). The slow transfer time penalisation does not seem to work for iteration either.</w:t>
+      </w:r>
+    </w:p>
+    <w:p>
+      <w:pPr>
+        <w:rPr/>
+      </w:pPr>
+      <w:r>
+        <w:rPr>
+          <w:rtl w:val="0"/>
+        </w:rPr>
+      </w:r>
+    </w:p>
+    <w:p>
+      <w:pPr>
+        <w:rPr/>
+      </w:pPr>
+      <w:r>
+        <w:rPr>
+          <w:rtl w:val="0"/>
+        </w:rPr>
+      </w:r>
+    </w:p>
+    <w:p>
+      <w:pPr>
+        <w:rPr/>
+      </w:pPr>
+      <w:r>
+        <w:rPr>
+          <w:rtl w:val="0"/>
+        </w:rPr>
+        <w:t xml:space="preserve">Observation 2: LIN - scaling: none</w:t>
+      </w:r>
+    </w:p>
+    <w:p>
+      <w:pPr>
+        <w:rPr/>
+      </w:pPr>
+      <w:r>
+        <w:rPr>
+          <w:rtl w:val="0"/>
+        </w:rPr>
+      </w:r>
+    </w:p>
+    <w:p>
+      <w:pPr>
+        <w:rPr/>
+      </w:pPr>
+      <w:r>
+        <w:rPr>
+          <w:rtl w:val="0"/>
+        </w:rPr>
+        <w:t xml:space="preserve">Similar as above, a lot of repetition is observed in the sets of parameters generated but this iteration generates a set of parameters that is faster and more accurate than the iteration above. This iteration has an average of -1% and an average transfer time of around 70s. </w:t>
+      </w:r>
+      <w:r>
+        <w:br w:type="page"/>
+      </w:r>
+      <w:r>
+        <w:rPr>
+          <w:rtl w:val="0"/>
+        </w:rPr>
+      </w:r>
+    </w:p>
+    <w:p>
+      <w:pPr>
+        <w:rPr/>
+      </w:pPr>
+      <w:r>
+        <w:rPr>
+          <w:rtl w:val="0"/>
+        </w:rPr>
+        <w:t xml:space="preserve">Percentage error against iteration diagrams:</w:t>
+      </w:r>
+    </w:p>
+    <w:p>
+      <w:pPr>
+        <w:rPr/>
+      </w:pPr>
+      <w:r>
+        <w:rPr/>
+        <w:drawing>
+          <wp:inline distB="114300" distT="114300" distL="114300" distR="114300">
+            <wp:extent cx="5745600" cy="3937000"/>
+            <wp:effectExtent b="0" l="0" r="0" t="0"/>
+            <wp:docPr id="7" name="image8.png"/>
+            <a:graphic>
+              <a:graphicData uri="http://schemas.openxmlformats.org/drawingml/2006/picture">
+                <pic:pic>
+                  <pic:nvPicPr>
+                    <pic:cNvPr id="0" name="image8.png"/>
+                    <pic:cNvPicPr preferRelativeResize="0"/>
+                  </pic:nvPicPr>
+                  <pic:blipFill>
+                    <a:blip r:embed="rId68"/>
+                    <a:srcRect b="0" l="0" r="0" t="0"/>
+                    <a:stretch>
+                      <a:fillRect/>
+                    </a:stretch>
+                  </pic:blipFill>
+                  <pic:spPr>
+                    <a:xfrm>
+                      <a:off x="0" y="0"/>
+                      <a:ext cx="5745600" cy="3937000"/>
+                    </a:xfrm>
+                    <a:prstGeom prst="rect"/>
+                    <a:ln/>
+                  </pic:spPr>
+                </pic:pic>
+              </a:graphicData>
+            </a:graphic>
+          </wp:inline>
+        </w:drawing>
+      </w:r>
+      <w:r>
+        <w:rPr>
+          <w:rtl w:val="0"/>
+        </w:rPr>
+      </w:r>
+    </w:p>
+    <w:p>
+      <w:pPr>
+        <w:rPr/>
+      </w:pPr>
+      <w:r>
+        <w:rPr/>
+        <w:drawing>
+          <wp:inline distB="114300" distT="114300" distL="114300" distR="114300">
+            <wp:extent cx="5745600" cy="4191000"/>
+            <wp:effectExtent b="0" l="0" r="0" t="0"/>
+            <wp:docPr id="34" name="image25.png"/>
+            <a:graphic>
+              <a:graphicData uri="http://schemas.openxmlformats.org/drawingml/2006/picture">
+                <pic:pic>
+                  <pic:nvPicPr>
+                    <pic:cNvPr id="0" name="image25.png"/>
+                    <pic:cNvPicPr preferRelativeResize="0"/>
+                  </pic:nvPicPr>
+                  <pic:blipFill>
+                    <a:blip r:embed="rId69"/>
+                    <a:srcRect b="0" l="0" r="0" t="0"/>
+                    <a:stretch>
+                      <a:fillRect/>
+                    </a:stretch>
+                  </pic:blipFill>
+                  <pic:spPr>
+                    <a:xfrm>
+                      <a:off x="0" y="0"/>
+                      <a:ext cx="5745600" cy="4191000"/>
+                    </a:xfrm>
+                    <a:prstGeom prst="rect"/>
+                    <a:ln/>
+                  </pic:spPr>
+                </pic:pic>
+              </a:graphicData>
+            </a:graphic>
+          </wp:inline>
+        </w:drawing>
+      </w:r>
+      <w:r>
+        <w:br w:type="page"/>
+      </w:r>
+      <w:r>
+        <w:rPr>
+          <w:rtl w:val="0"/>
+        </w:rPr>
+      </w:r>
+    </w:p>
+    <w:p>
+      <w:pPr>
+        <w:rPr/>
+      </w:pPr>
+      <w:r>
+        <w:rPr>
+          <w:sz w:val="24"/>
+          <w:szCs w:val="24"/>
+          <w:rtl w:val="0"/>
+        </w:rPr>
+        <w:t xml:space="preserve">Diagram comparing human-driven and ML test trials (398 cP, set:1, distributed</w:t>
+      </w:r>
+      <w:r>
+        <w:rPr>
+          <w:sz w:val="28"/>
+          <w:szCs w:val="28"/>
+          <w:rtl w:val="0"/>
+        </w:rPr>
+        <w:t xml:space="preserve">)</w:t>
+      </w:r>
+      <w:r>
+        <w:rPr>
+          <w:rtl w:val="0"/>
+        </w:rPr>
+        <w:t xml:space="preserve"> </w:t>
+      </w:r>
+    </w:p>
+    <w:p>
+      <w:pPr>
+        <w:rPr/>
+      </w:pPr>
+      <w:r>
+        <w:rPr/>
+        <w:drawing>
+          <wp:inline distB="114300" distT="114300" distL="114300" distR="114300">
+            <wp:extent cx="5745600" cy="4305300"/>
+            <wp:effectExtent b="0" l="0" r="0" t="0"/>
+            <wp:docPr id="53" name="image56.png"/>
+            <a:graphic>
+              <a:graphicData uri="http://schemas.openxmlformats.org/drawingml/2006/picture">
+                <pic:pic>
+                  <pic:nvPicPr>
+                    <pic:cNvPr id="0" name="image56.png"/>
+                    <pic:cNvPicPr preferRelativeResize="0"/>
+                  </pic:nvPicPr>
+                  <pic:blipFill>
+                    <a:blip r:embed="rId70"/>
+                    <a:srcRect b="0" l="0" r="0" t="0"/>
+                    <a:stretch>
+                      <a:fillRect/>
+                    </a:stretch>
+                  </pic:blipFill>
+                  <pic:spPr>
+                    <a:xfrm>
+                      <a:off x="0" y="0"/>
+                      <a:ext cx="5745600" cy="4305300"/>
+                    </a:xfrm>
+                    <a:prstGeom prst="rect"/>
+                    <a:ln/>
+                  </pic:spPr>
+                </pic:pic>
+              </a:graphicData>
+            </a:graphic>
+          </wp:inline>
+        </w:drawing>
+      </w:r>
+      <w:r>
+        <w:rPr>
+          <w:rtl w:val="0"/>
+        </w:rPr>
+      </w:r>
+    </w:p>
+    <w:p>
+      <w:pPr>
+        <w:rPr/>
+      </w:pPr>
+      <w:r>
+        <w:rPr/>
+        <w:drawing>
+          <wp:inline distB="114300" distT="114300" distL="114300" distR="114300">
+            <wp:extent cx="5745600" cy="3886200"/>
+            <wp:effectExtent b="0" l="0" r="0" t="0"/>
+            <wp:docPr id="10" name="image2.png"/>
+            <a:graphic>
+              <a:graphicData uri="http://schemas.openxmlformats.org/drawingml/2006/picture">
+                <pic:pic>
+                  <pic:nvPicPr>
+                    <pic:cNvPr id="0" name="image2.png"/>
+                    <pic:cNvPicPr preferRelativeResize="0"/>
+                  </pic:nvPicPr>
+                  <pic:blipFill>
+                    <a:blip r:embed="rId71"/>
+                    <a:srcRect b="0" l="0" r="0" t="0"/>
+                    <a:stretch>
+                      <a:fillRect/>
+                    </a:stretch>
+                  </pic:blipFill>
+                  <pic:spPr>
+                    <a:xfrm>
+                      <a:off x="0" y="0"/>
+                      <a:ext cx="5745600" cy="3886200"/>
+                    </a:xfrm>
+                    <a:prstGeom prst="rect"/>
+                    <a:ln/>
+                  </pic:spPr>
+                </pic:pic>
+              </a:graphicData>
+            </a:graphic>
+          </wp:inline>
+        </w:drawing>
+      </w:r>
+      <w:r>
+        <w:br w:type="page"/>
+      </w:r>
+      <w:r>
+        <w:rPr>
+          <w:rtl w:val="0"/>
+        </w:rPr>
+      </w:r>
+    </w:p>
+    <w:p>
+      <w:pPr>
+        <w:rPr/>
+      </w:pPr>
+      <w:r>
+        <w:rPr/>
+        <w:drawing>
+          <wp:inline distB="114300" distT="114300" distL="114300" distR="114300">
+            <wp:extent cx="5745600" cy="4305300"/>
+            <wp:effectExtent b="0" l="0" r="0" t="0"/>
+            <wp:docPr id="27" name="image26.png"/>
+            <a:graphic>
+              <a:graphicData uri="http://schemas.openxmlformats.org/drawingml/2006/picture">
+                <pic:pic>
+                  <pic:nvPicPr>
+                    <pic:cNvPr id="0" name="image26.png"/>
+                    <pic:cNvPicPr preferRelativeResize="0"/>
+                  </pic:nvPicPr>
+                  <pic:blipFill>
+                    <a:blip r:embed="rId72"/>
+                    <a:srcRect b="0" l="0" r="0" t="0"/>
+                    <a:stretch>
+                      <a:fillRect/>
+                    </a:stretch>
+                  </pic:blipFill>
+                  <pic:spPr>
+                    <a:xfrm>
+                      <a:off x="0" y="0"/>
+                      <a:ext cx="5745600" cy="4305300"/>
+                    </a:xfrm>
+                    <a:prstGeom prst="rect"/>
+                    <a:ln/>
+                  </pic:spPr>
+                </pic:pic>
+              </a:graphicData>
+            </a:graphic>
+          </wp:inline>
+        </w:drawing>
+      </w:r>
+      <w:r>
+        <w:rPr>
+          <w:rtl w:val="0"/>
+        </w:rPr>
+      </w:r>
+    </w:p>
+    <w:p>
+      <w:pPr>
+        <w:rPr/>
+      </w:pPr>
+      <w:r>
+        <w:rPr/>
+        <w:drawing>
+          <wp:inline distB="114300" distT="114300" distL="114300" distR="114300">
+            <wp:extent cx="5745600" cy="3886200"/>
+            <wp:effectExtent b="0" l="0" r="0" t="0"/>
+            <wp:docPr id="68" name="image60.png"/>
+            <a:graphic>
+              <a:graphicData uri="http://schemas.openxmlformats.org/drawingml/2006/picture">
+                <pic:pic>
+                  <pic:nvPicPr>
+                    <pic:cNvPr id="0" name="image60.png"/>
+                    <pic:cNvPicPr preferRelativeResize="0"/>
+                  </pic:nvPicPr>
+                  <pic:blipFill>
+                    <a:blip r:embed="rId73"/>
                     <a:srcRect b="0" l="0" r="0" t="0"/>
                     <a:stretch>
                       <a:fillRect/>

</xml_diff>